<commit_message>
description E6,7,8 in report
</commit_message>
<xml_diff>
--- a/Part_II/Report.docx
+++ b/Part_II/Report.docx
@@ -95,6 +95,13 @@
         </w:rPr>
         <w:t>Query a:</w:t>
       </w:r>
+      <w:r>
+        <w:rPr>
+          <w:noProof/>
+          <w14:ligatures w14:val="standardContextual"/>
+        </w:rPr>
+        <w:t xml:space="preserve"> </w:t>
+      </w:r>
     </w:p>
     <w:p>
       <w:pPr>
@@ -223,13 +230,7 @@
         <w:pStyle w:val="NoSpacing"/>
       </w:pPr>
       <w:r>
-        <w:t xml:space="preserve">QUERY </w:t>
-      </w:r>
-      <w:r>
-        <w:t>2</w:t>
-      </w:r>
-      <w:r>
-        <w:t>:</w:t>
+        <w:t>QUERY 2:</w:t>
       </w:r>
     </w:p>
     <w:p>
@@ -268,13 +269,7 @@
         <w:pStyle w:val="NoSpacing"/>
       </w:pPr>
       <w:r>
-        <w:t xml:space="preserve">QUERY </w:t>
-      </w:r>
-      <w:r>
-        <w:t>3</w:t>
-      </w:r>
-      <w:r>
-        <w:t>:</w:t>
+        <w:t>QUERY 3:</w:t>
       </w:r>
     </w:p>
     <w:p>
@@ -313,13 +308,7 @@
         <w:pStyle w:val="NoSpacing"/>
       </w:pPr>
       <w:r>
-        <w:t xml:space="preserve">QUERY </w:t>
-      </w:r>
-      <w:r>
-        <w:t>4</w:t>
-      </w:r>
-      <w:r>
-        <w:t>:</w:t>
+        <w:t>QUERY 4:</w:t>
       </w:r>
     </w:p>
     <w:p>
@@ -358,13 +347,7 @@
         <w:pStyle w:val="NoSpacing"/>
       </w:pPr>
       <w:r>
-        <w:t xml:space="preserve">QUERY </w:t>
-      </w:r>
-      <w:r>
-        <w:t>5</w:t>
-      </w:r>
-      <w:r>
-        <w:t>:</w:t>
+        <w:t>QUERY 5:</w:t>
       </w:r>
     </w:p>
     <w:p>
@@ -403,13 +386,7 @@
         <w:pStyle w:val="NoSpacing"/>
       </w:pPr>
       <w:r>
-        <w:t xml:space="preserve">QUERY </w:t>
-      </w:r>
-      <w:r>
-        <w:t>6</w:t>
-      </w:r>
-      <w:r>
-        <w:t>:</w:t>
+        <w:t>QUERY 6:</w:t>
       </w:r>
     </w:p>
     <w:p>
@@ -438,13 +415,7 @@
         <w:pStyle w:val="NoSpacing"/>
       </w:pPr>
       <w:r>
-        <w:t xml:space="preserve">More precisely, we have an inner query on the table </w:t>
-      </w:r>
-      <w:r>
-        <w:t>REVIEWS</w:t>
-      </w:r>
-      <w:r>
-        <w:t xml:space="preserve"> that counts for each user, the number of distinct businesses they reviewed. Then we simply select the maximum of these counts. </w:t>
+        <w:t xml:space="preserve">More precisely, we have an inner query on the table REVIEWS that counts for each user, the number of distinct businesses they reviewed. Then we simply select the maximum of these counts. </w:t>
       </w:r>
     </w:p>
     <w:p>
@@ -464,19 +435,60 @@
       <w:pPr>
         <w:pStyle w:val="NoSpacing"/>
       </w:pPr>
-    </w:p>
-    <w:p>
-      <w:pPr>
-        <w:pStyle w:val="NoSpacing"/>
-      </w:pPr>
-      <w:r>
-        <w:t xml:space="preserve">QUERY </w:t>
-      </w:r>
-      <w:r>
-        <w:t>7</w:t>
-      </w:r>
-      <w:r>
-        <w:t>:</w:t>
+      <w:r>
+        <w:rPr>
+          <w:noProof/>
+          <w14:ligatures w14:val="standardContextual"/>
+        </w:rPr>
+        <w:drawing>
+          <wp:inline distT="0" distB="0" distL="0" distR="0" wp14:anchorId="2FD64AD3" wp14:editId="690FA2F3">
+            <wp:extent cx="4327500" cy="1001865"/>
+            <wp:effectExtent l="0" t="0" r="3810" b="1905"/>
+            <wp:docPr id="617996723" name="Picture 1" descr="A picture containing text, screenshot, font&#10;&#10;Description automatically generated"/>
+            <wp:cNvGraphicFramePr>
+              <a:graphicFrameLocks xmlns:a="http://schemas.openxmlformats.org/drawingml/2006/main" noChangeAspect="1"/>
+            </wp:cNvGraphicFramePr>
+            <a:graphic xmlns:a="http://schemas.openxmlformats.org/drawingml/2006/main">
+              <a:graphicData uri="http://schemas.openxmlformats.org/drawingml/2006/picture">
+                <pic:pic xmlns:pic="http://schemas.openxmlformats.org/drawingml/2006/picture">
+                  <pic:nvPicPr>
+                    <pic:cNvPr id="617996723" name="Picture 1" descr="A picture containing text, screenshot, font&#10;&#10;Description automatically generated"/>
+                    <pic:cNvPicPr/>
+                  </pic:nvPicPr>
+                  <pic:blipFill>
+                    <a:blip r:embed="rId5">
+                      <a:extLst>
+                        <a:ext uri="{28A0092B-C50C-407E-A947-70E740481C1C}">
+                          <a14:useLocalDpi xmlns:a14="http://schemas.microsoft.com/office/drawing/2010/main" val="0"/>
+                        </a:ext>
+                      </a:extLst>
+                    </a:blip>
+                    <a:stretch>
+                      <a:fillRect/>
+                    </a:stretch>
+                  </pic:blipFill>
+                  <pic:spPr>
+                    <a:xfrm>
+                      <a:off x="0" y="0"/>
+                      <a:ext cx="4353921" cy="1007982"/>
+                    </a:xfrm>
+                    <a:prstGeom prst="rect">
+                      <a:avLst/>
+                    </a:prstGeom>
+                  </pic:spPr>
+                </pic:pic>
+              </a:graphicData>
+            </a:graphic>
+          </wp:inline>
+        </w:drawing>
+      </w:r>
+    </w:p>
+    <w:p>
+      <w:pPr>
+        <w:pStyle w:val="NoSpacing"/>
+      </w:pPr>
+      <w:r>
+        <w:t>QUERY 7:</w:t>
       </w:r>
     </w:p>
     <w:p>
@@ -515,13 +527,7 @@
         <w:pStyle w:val="NoSpacing"/>
       </w:pPr>
       <w:r>
-        <w:t xml:space="preserve">QUERY </w:t>
-      </w:r>
-      <w:r>
-        <w:t>8</w:t>
-      </w:r>
-      <w:r>
-        <w:t>:</w:t>
+        <w:t>QUERY 8:</w:t>
       </w:r>
     </w:p>
     <w:p>
@@ -560,13 +566,7 @@
         <w:pStyle w:val="NoSpacing"/>
       </w:pPr>
       <w:r>
-        <w:t xml:space="preserve">QUERY </w:t>
-      </w:r>
-      <w:r>
-        <w:t>9</w:t>
-      </w:r>
-      <w:r>
-        <w:t>:</w:t>
+        <w:t>QUERY 9:</w:t>
       </w:r>
     </w:p>
     <w:p>
@@ -605,13 +605,7 @@
         <w:pStyle w:val="NoSpacing"/>
       </w:pPr>
       <w:r>
-        <w:t xml:space="preserve">QUERY </w:t>
-      </w:r>
-      <w:r>
-        <w:t>10</w:t>
-      </w:r>
-      <w:r>
-        <w:t>:</w:t>
+        <w:t>QUERY 10:</w:t>
       </w:r>
     </w:p>
     <w:p>

</xml_diff>